<commit_message>
docs(): added most finished documentation
</commit_message>
<xml_diff>
--- a/Product Documents/Sprints/Sprint_Review_1.docx
+++ b/Product Documents/Sprints/Sprint_Review_1.docx
@@ -1,28 +1,31 @@
 
 <file path=word/document.xml><?xml version="1.0" encoding="utf-8"?>
-<w:document xmlns:mc="http://schemas.openxmlformats.org/markup-compatibility/2006" xmlns:o="urn:schemas-microsoft-com:office:office" xmlns:r="http://schemas.openxmlformats.org/officeDocument/2006/relationships" xmlns:m="http://schemas.openxmlformats.org/officeDocument/2006/math" xmlns:v="urn:schemas-microsoft-com:vml" xmlns:wp="http://schemas.openxmlformats.org/drawingml/2006/wordprocessingDrawing" xmlns:w10="urn:schemas-microsoft-com:office:word" xmlns:w="http://schemas.openxmlformats.org/wordprocessingml/2006/main" xmlns:wne="http://schemas.microsoft.com/office/word/2006/wordml" xmlns:sl="http://schemas.openxmlformats.org/schemaLibrary/2006/main" xmlns:a="http://schemas.openxmlformats.org/drawingml/2006/main" xmlns:pic="http://schemas.openxmlformats.org/drawingml/2006/picture" xmlns:c="http://schemas.openxmlformats.org/drawingml/2006/chart" xmlns:lc="http://schemas.openxmlformats.org/drawingml/2006/lockedCanvas" xmlns:dgm="http://schemas.openxmlformats.org/drawingml/2006/diagram" xmlns:wps="http://schemas.microsoft.com/office/word/2010/wordprocessingShape" xmlns:wpg="http://schemas.microsoft.com/office/word/2010/wordprocessingGroup" xmlns:w14="http://schemas.microsoft.com/office/word/2010/wordml" xmlns:w15="http://schemas.microsoft.com/office/word/2012/wordml">
+<w:document xmlns:mc="http://schemas.openxmlformats.org/markup-compatibility/2006" xmlns:o="urn:schemas-microsoft-com:office:office" xmlns:r="http://schemas.openxmlformats.org/officeDocument/2006/relationships" xmlns:m="http://schemas.openxmlformats.org/officeDocument/2006/math" xmlns:v="urn:schemas-microsoft-com:vml" xmlns:wp="http://schemas.openxmlformats.org/drawingml/2006/wordprocessingDrawing" xmlns:w10="urn:schemas-microsoft-com:office:word" xmlns:w="http://schemas.openxmlformats.org/wordprocessingml/2006/main" xmlns:wne="http://schemas.microsoft.com/office/word/2006/wordml" xmlns:sl="http://schemas.openxmlformats.org/schemaLibrary/2006/main" xmlns:a="http://schemas.openxmlformats.org/drawingml/2006/main" xmlns:pic="http://schemas.openxmlformats.org/drawingml/2006/picture" xmlns:c="http://schemas.openxmlformats.org/drawingml/2006/chart" xmlns:lc="http://schemas.openxmlformats.org/drawingml/2006/lockedCanvas" xmlns:dgm="http://schemas.openxmlformats.org/drawingml/2006/diagram" xmlns:wps="http://schemas.microsoft.com/office/word/2010/wordprocessingShape" xmlns:wpg="http://schemas.microsoft.com/office/word/2010/wordprocessingGroup" xmlns:w14="http://schemas.microsoft.com/office/word/2010/wordml" xmlns:w15="http://schemas.microsoft.com/office/word/2012/wordml" xmlns:w16="http://schemas.microsoft.com/office/word/2018/wordml" xmlns:w16cex="http://schemas.microsoft.com/office/word/2018/wordml/cex" xmlns:w16cid="http://schemas.microsoft.com/office/word/2016/wordml/cid" xmlns="http://schemas.microsoft.com/office/tasks/2019/documenttasks" xmlns:cr="http://schemas.microsoft.com/office/comments/2020/reactions">
   <w:body>
     <w:p>
       <w:pPr>
-        <w:pStyle w:val="Heading1"/>
+        <w:pStyle w:val="Title"/>
+        <w:rPr/>
+      </w:pPr>
+      <w:bookmarkStart w:colFirst="0" w:colLast="0" w:name="_heading=h.z9gjue6w8ftl" w:id="0"/>
+      <w:bookmarkEnd w:id="0"/>
+      <w:r>
+        <w:rPr>
+          <w:rtl w:val="0"/>
+        </w:rPr>
+        <w:t xml:space="preserve">Sprint Review — </w:t>
+      </w:r>
+      <w:r>
         <w:rPr>
           <w:color w:val="b7b7b7"/>
-        </w:rPr>
-      </w:pPr>
-      <w:bookmarkStart w:colFirst="0" w:colLast="0" w:name="_gjdgxs" w:id="0"/>
-      <w:bookmarkEnd w:id="0"/>
-      <w:r>
-        <w:rPr>
-          <w:rtl w:val="0"/>
-        </w:rPr>
-        <w:t xml:space="preserve">Sprint Review — </w:t>
-      </w:r>
-      <w:r>
-        <w:rPr>
-          <w:color w:val="b7b7b7"/>
-          <w:rtl w:val="0"/>
-        </w:rPr>
-        <w:t xml:space="preserve">[Insert sprint name]</w:t>
+          <w:rtl w:val="0"/>
+        </w:rPr>
+        <w:t xml:space="preserve">Sprint 1</w:t>
+      </w:r>
+      <w:r>
+        <w:rPr>
+          <w:rtl w:val="0"/>
+        </w:rPr>
       </w:r>
     </w:p>
     <w:p>
@@ -42,13 +45,243 @@
         <w:pStyle w:val="Heading2"/>
         <w:rPr/>
       </w:pPr>
-      <w:bookmarkStart w:colFirst="0" w:colLast="0" w:name="_30j0zll" w:id="1"/>
+      <w:bookmarkStart w:colFirst="0" w:colLast="0" w:name="_heading=h.v1ihu1bjo1me" w:id="1"/>
       <w:bookmarkEnd w:id="1"/>
       <w:r>
         <w:rPr>
           <w:rtl w:val="0"/>
         </w:rPr>
-        <w:t xml:space="preserve">Sprint goals</w:t>
+        <w:t xml:space="preserve">Sprint goals:</w:t>
+      </w:r>
+    </w:p>
+    <w:p>
+      <w:pPr>
+        <w:numPr>
+          <w:ilvl w:val="0"/>
+          <w:numId w:val="3"/>
+        </w:numPr>
+        <w:ind w:left="720" w:hanging="360"/>
+        <w:rPr>
+          <w:u w:val="none"/>
+        </w:rPr>
+      </w:pPr>
+      <w:r>
+        <w:rPr>
+          <w:rtl w:val="0"/>
+        </w:rPr>
+        <w:t xml:space="preserve">The goal of Sprint 1 is to establish the core ordering functionality by implementing guest checkout, detailed menu exploration, order tracking, and payment processing workflow. These features provide the foundation for the viable product and allow users to place orders efficiently with or without an account.</w:t>
+      </w:r>
+    </w:p>
+    <w:p>
+      <w:pPr>
+        <w:rPr/>
+      </w:pPr>
+      <w:r>
+        <w:rPr>
+          <w:rtl w:val="0"/>
+        </w:rPr>
+      </w:r>
+    </w:p>
+    <w:p>
+      <w:pPr>
+        <w:pStyle w:val="Heading2"/>
+        <w:rPr/>
+      </w:pPr>
+      <w:bookmarkStart w:colFirst="0" w:colLast="0" w:name="_heading=h.gbj5238ohih3" w:id="2"/>
+      <w:bookmarkEnd w:id="2"/>
+      <w:r>
+        <w:rPr>
+          <w:rtl w:val="0"/>
+        </w:rPr>
+        <w:t xml:space="preserve">Name of goal: Ordering system functionality</w:t>
+      </w:r>
+    </w:p>
+    <w:p>
+      <w:pPr>
+        <w:numPr>
+          <w:ilvl w:val="0"/>
+          <w:numId w:val="2"/>
+        </w:numPr>
+        <w:ind w:left="720" w:hanging="360"/>
+        <w:rPr>
+          <w:u w:val="none"/>
+        </w:rPr>
+      </w:pPr>
+      <w:r>
+        <w:rPr>
+          <w:rtl w:val="0"/>
+        </w:rPr>
+        <w:t xml:space="preserve">Key Result 1:</w:t>
+      </w:r>
+    </w:p>
+    <w:p>
+      <w:pPr>
+        <w:numPr>
+          <w:ilvl w:val="0"/>
+          <w:numId w:val="4"/>
+        </w:numPr>
+        <w:ind w:left="1440" w:hanging="360"/>
+        <w:rPr>
+          <w:u w:val="none"/>
+        </w:rPr>
+      </w:pPr>
+      <w:r>
+        <w:rPr>
+          <w:rtl w:val="0"/>
+        </w:rPr>
+        <w:t xml:space="preserve">Successfully implemented guest checkout, allowing customers to place orders without account creation.</w:t>
+      </w:r>
+    </w:p>
+    <w:p>
+      <w:pPr>
+        <w:ind w:left="1440" w:firstLine="0"/>
+        <w:rPr/>
+      </w:pPr>
+      <w:r>
+        <w:rPr>
+          <w:rtl w:val="0"/>
+        </w:rPr>
+      </w:r>
+    </w:p>
+    <w:p>
+      <w:pPr>
+        <w:numPr>
+          <w:ilvl w:val="0"/>
+          <w:numId w:val="2"/>
+        </w:numPr>
+        <w:ind w:left="720" w:hanging="360"/>
+        <w:rPr>
+          <w:u w:val="none"/>
+        </w:rPr>
+      </w:pPr>
+      <w:r>
+        <w:rPr>
+          <w:rtl w:val="0"/>
+        </w:rPr>
+        <w:t xml:space="preserve">Key Result 2:</w:t>
+      </w:r>
+    </w:p>
+    <w:p>
+      <w:pPr>
+        <w:numPr>
+          <w:ilvl w:val="0"/>
+          <w:numId w:val="6"/>
+        </w:numPr>
+        <w:ind w:left="1440" w:hanging="360"/>
+        <w:rPr>
+          <w:u w:val="none"/>
+        </w:rPr>
+      </w:pPr>
+      <w:r>
+        <w:rPr>
+          <w:rtl w:val="0"/>
+        </w:rPr>
+        <w:t xml:space="preserve">Developed menu exploration and filtering functionality, enabling users to view menu items and apply category filters such as Drinks, Side,etc.</w:t>
+      </w:r>
+    </w:p>
+    <w:p>
+      <w:pPr>
+        <w:ind w:left="1440" w:firstLine="0"/>
+        <w:rPr/>
+      </w:pPr>
+      <w:r>
+        <w:rPr>
+          <w:rtl w:val="0"/>
+        </w:rPr>
+      </w:r>
+    </w:p>
+    <w:p>
+      <w:pPr>
+        <w:numPr>
+          <w:ilvl w:val="0"/>
+          <w:numId w:val="2"/>
+        </w:numPr>
+        <w:ind w:left="720" w:hanging="360"/>
+        <w:rPr>
+          <w:u w:val="none"/>
+        </w:rPr>
+      </w:pPr>
+      <w:r>
+        <w:rPr>
+          <w:rtl w:val="0"/>
+        </w:rPr>
+        <w:t xml:space="preserve">Key Result 3:</w:t>
+      </w:r>
+    </w:p>
+    <w:p>
+      <w:pPr>
+        <w:numPr>
+          <w:ilvl w:val="0"/>
+          <w:numId w:val="5"/>
+        </w:numPr>
+        <w:ind w:left="1440" w:hanging="360"/>
+        <w:rPr>
+          <w:u w:val="none"/>
+        </w:rPr>
+      </w:pPr>
+      <w:r>
+        <w:rPr>
+          <w:rtl w:val="0"/>
+        </w:rPr>
+        <w:t xml:space="preserve">Built order tracking logic and type identification, including functionality to filter orders by delivery type (Takeout or Delivery).</w:t>
+      </w:r>
+    </w:p>
+    <w:p>
+      <w:pPr>
+        <w:ind w:left="1440" w:firstLine="0"/>
+        <w:rPr/>
+      </w:pPr>
+      <w:r>
+        <w:rPr>
+          <w:rtl w:val="0"/>
+        </w:rPr>
+      </w:r>
+    </w:p>
+    <w:p>
+      <w:pPr>
+        <w:numPr>
+          <w:ilvl w:val="0"/>
+          <w:numId w:val="2"/>
+        </w:numPr>
+        <w:ind w:left="720" w:hanging="360"/>
+        <w:rPr>
+          <w:u w:val="none"/>
+        </w:rPr>
+      </w:pPr>
+      <w:r>
+        <w:rPr>
+          <w:rtl w:val="0"/>
+        </w:rPr>
+        <w:t xml:space="preserve">Key Result 4: </w:t>
+      </w:r>
+    </w:p>
+    <w:p>
+      <w:pPr>
+        <w:numPr>
+          <w:ilvl w:val="0"/>
+          <w:numId w:val="7"/>
+        </w:numPr>
+        <w:ind w:left="1440" w:hanging="360"/>
+        <w:rPr>
+          <w:u w:val="none"/>
+        </w:rPr>
+      </w:pPr>
+      <w:r>
+        <w:rPr>
+          <w:rtl w:val="0"/>
+        </w:rPr>
+        <w:t xml:space="preserve">Set core payment processing functionality, including input validation, order amount matching, and support for payment methods.</w:t>
+      </w:r>
+    </w:p>
+    <w:p>
+      <w:pPr>
+        <w:ind w:left="1440" w:firstLine="0"/>
+        <w:rPr/>
+      </w:pPr>
+      <w:r>
+        <w:rPr>
+          <w:rtl w:val="0"/>
+        </w:rPr>
       </w:r>
     </w:p>
     <w:p>
@@ -60,105 +293,19 @@
       </w:pPr>
       <w:r>
         <w:rPr>
+          <w:rtl w:val="0"/>
+        </w:rPr>
+      </w:r>
+    </w:p>
+    <w:p>
+      <w:pPr>
+        <w:rPr>
           <w:rFonts w:ascii="Roboto" w:cs="Roboto" w:eastAsia="Roboto" w:hAnsi="Roboto"/>
           <w:color w:val="b7b7b7"/>
-          <w:rtl w:val="0"/>
-        </w:rPr>
-        <w:t xml:space="preserve">Include the sprint goals set during sprint planning and evaluate progress as a team.</w:t>
-        <w:br w:type="textWrapping"/>
-      </w:r>
-    </w:p>
-    <w:p>
-      <w:pPr>
-        <w:ind w:left="0" w:firstLine="0"/>
-        <w:rPr>
-          <w:rFonts w:ascii="Roboto" w:cs="Roboto" w:eastAsia="Roboto" w:hAnsi="Roboto"/>
-          <w:color w:val="b7b7b7"/>
-        </w:rPr>
-      </w:pPr>
-      <w:r>
-        <w:rPr>
-          <w:rFonts w:ascii="Roboto" w:cs="Roboto" w:eastAsia="Roboto" w:hAnsi="Roboto"/>
-          <w:color w:val="b7b7b7"/>
-          <w:rtl w:val="0"/>
-        </w:rPr>
-        <w:t xml:space="preserve">Name of goal</w:t>
-      </w:r>
-    </w:p>
-    <w:p>
-      <w:pPr>
-        <w:numPr>
-          <w:ilvl w:val="0"/>
-          <w:numId w:val="1"/>
-        </w:numPr>
-        <w:ind w:left="720" w:hanging="360"/>
-        <w:rPr>
-          <w:rFonts w:ascii="Roboto" w:cs="Roboto" w:eastAsia="Roboto" w:hAnsi="Roboto"/>
-          <w:color w:val="b7b7b7"/>
-          <w:u w:val="none"/>
-        </w:rPr>
-      </w:pPr>
-      <w:r>
-        <w:rPr>
-          <w:rFonts w:ascii="Roboto" w:cs="Roboto" w:eastAsia="Roboto" w:hAnsi="Roboto"/>
-          <w:color w:val="b7b7b7"/>
-          <w:rtl w:val="0"/>
-        </w:rPr>
-        <w:t xml:space="preserve">Key result 1</w:t>
-      </w:r>
-      <w:r>
-        <w:rPr>
-          <w:rtl w:val="0"/>
-        </w:rPr>
-      </w:r>
-    </w:p>
-    <w:p>
-      <w:pPr>
-        <w:numPr>
-          <w:ilvl w:val="0"/>
-          <w:numId w:val="1"/>
-        </w:numPr>
-        <w:ind w:left="720" w:hanging="360"/>
-        <w:rPr>
-          <w:rFonts w:ascii="Roboto" w:cs="Roboto" w:eastAsia="Roboto" w:hAnsi="Roboto"/>
-          <w:color w:val="b7b7b7"/>
-          <w:u w:val="none"/>
-        </w:rPr>
-      </w:pPr>
-      <w:r>
-        <w:rPr>
-          <w:rFonts w:ascii="Roboto" w:cs="Roboto" w:eastAsia="Roboto" w:hAnsi="Roboto"/>
-          <w:color w:val="b7b7b7"/>
-          <w:rtl w:val="0"/>
-        </w:rPr>
-        <w:t xml:space="preserve">Key result 2</w:t>
-      </w:r>
-      <w:r>
-        <w:rPr>
-          <w:rtl w:val="0"/>
-        </w:rPr>
-      </w:r>
-    </w:p>
-    <w:p>
-      <w:pPr>
-        <w:numPr>
-          <w:ilvl w:val="0"/>
-          <w:numId w:val="1"/>
-        </w:numPr>
-        <w:ind w:left="720" w:hanging="360"/>
-        <w:rPr>
-          <w:rFonts w:ascii="Roboto" w:cs="Roboto" w:eastAsia="Roboto" w:hAnsi="Roboto"/>
-          <w:color w:val="b7b7b7"/>
-          <w:u w:val="none"/>
-        </w:rPr>
-      </w:pPr>
-      <w:r>
-        <w:rPr>
-          <w:rFonts w:ascii="Roboto" w:cs="Roboto" w:eastAsia="Roboto" w:hAnsi="Roboto"/>
-          <w:color w:val="b7b7b7"/>
-          <w:rtl w:val="0"/>
-        </w:rPr>
-        <w:t xml:space="preserve">Key result 3</w:t>
+        </w:rPr>
+      </w:pPr>
+      <w:r>
+        <w:br w:type="page"/>
       </w:r>
       <w:r>
         <w:rPr>
@@ -171,8 +318,8 @@
         <w:pStyle w:val="Heading2"/>
         <w:rPr/>
       </w:pPr>
-      <w:bookmarkStart w:colFirst="0" w:colLast="0" w:name="_1fob9te" w:id="2"/>
-      <w:bookmarkEnd w:id="2"/>
+      <w:bookmarkStart w:colFirst="0" w:colLast="0" w:name="_heading=h.56d85jhtm8dt" w:id="3"/>
+      <w:bookmarkEnd w:id="3"/>
       <w:r>
         <w:rPr>
           <w:rtl w:val="0"/>
@@ -193,7 +340,7 @@
     <w:tbl>
       <w:tblPr>
         <w:tblStyle w:val="Table1"/>
-        <w:tblW w:w="9360.0" w:type="dxa"/>
+        <w:tblW w:w="8850.0" w:type="dxa"/>
         <w:jc w:val="left"/>
         <w:tblInd w:w="100.0" w:type="dxa"/>
         <w:tblBorders>
@@ -209,11 +356,11 @@
       </w:tblPr>
       <w:tblGrid>
         <w:gridCol w:w="3660"/>
-        <w:gridCol w:w="5700"/>
+        <w:gridCol w:w="5190"/>
         <w:tblGridChange w:id="0">
           <w:tblGrid>
             <w:gridCol w:w="3660"/>
-            <w:gridCol w:w="5700"/>
+            <w:gridCol w:w="5190"/>
           </w:tblGrid>
         </w:tblGridChange>
       </w:tblGrid>
@@ -315,30 +462,15 @@
           </w:tcPr>
           <w:p>
             <w:pPr>
-              <w:keepNext w:val="0"/>
-              <w:keepLines w:val="0"/>
               <w:widowControl w:val="0"/>
-              <w:pBdr>
-                <w:top w:space="0" w:sz="0" w:val="nil"/>
-                <w:left w:space="0" w:sz="0" w:val="nil"/>
-                <w:bottom w:space="0" w:sz="0" w:val="nil"/>
-                <w:right w:space="0" w:sz="0" w:val="nil"/>
-                <w:between w:space="0" w:sz="0" w:val="nil"/>
-              </w:pBdr>
-              <w:shd w:fill="auto" w:val="clear"/>
-              <w:spacing w:after="0" w:before="0" w:line="240" w:lineRule="auto"/>
-              <w:ind w:left="0" w:right="0" w:firstLine="0"/>
-              <w:jc w:val="left"/>
-              <w:rPr>
-                <w:color w:val="b7b7b7"/>
-              </w:rPr>
+              <w:spacing w:line="240" w:lineRule="auto"/>
+              <w:rPr/>
             </w:pPr>
             <w:r>
               <w:rPr>
-                <w:color w:val="b7b7b7"/>
                 <w:rtl w:val="0"/>
               </w:rPr>
-              <w:t xml:space="preserve">Work item you are demoing</w:t>
+              <w:t xml:space="preserve">Demonstrate the menu_item/filter endpoint to show menu item filter by different food types such as vegetarian or gluten free or different categories</w:t>
             </w:r>
           </w:p>
         </w:tc>
@@ -369,16 +501,13 @@
               <w:spacing w:after="0" w:before="0" w:line="240" w:lineRule="auto"/>
               <w:ind w:left="0" w:right="0" w:firstLine="0"/>
               <w:jc w:val="left"/>
-              <w:rPr>
-                <w:color w:val="b7b7b7"/>
-              </w:rPr>
+              <w:rPr/>
             </w:pPr>
             <w:r>
               <w:rPr>
-                <w:color w:val="b7b7b7"/>
                 <w:rtl w:val="0"/>
               </w:rPr>
-              <w:t xml:space="preserve">Questions and comments from the team</w:t>
+              <w:t xml:space="preserve">Works well. No changes needed</w:t>
             </w:r>
           </w:p>
         </w:tc>
@@ -421,6 +550,7 @@
               <w:rPr>
                 <w:rtl w:val="0"/>
               </w:rPr>
+              <w:t xml:space="preserve">Demonstrate the payment endpoint to show that it matches the cost from the order and mark payment as complete for the order once paid</w:t>
             </w:r>
           </w:p>
         </w:tc>
@@ -457,6 +587,167 @@
               <w:rPr>
                 <w:rtl w:val="0"/>
               </w:rPr>
+              <w:t xml:space="preserve">Functions as intended. Should make sure it works with promos in future</w:t>
+            </w:r>
+          </w:p>
+        </w:tc>
+      </w:tr>
+      <w:tr>
+        <w:trPr>
+          <w:cantSplit w:val="0"/>
+          <w:tblHeader w:val="0"/>
+        </w:trPr>
+        <w:tc>
+          <w:tcPr>
+            <w:shd w:fill="auto" w:val="clear"/>
+            <w:tcMar>
+              <w:top w:w="100.0" w:type="dxa"/>
+              <w:left w:w="100.0" w:type="dxa"/>
+              <w:bottom w:w="100.0" w:type="dxa"/>
+              <w:right w:w="100.0" w:type="dxa"/>
+            </w:tcMar>
+            <w:vAlign w:val="top"/>
+          </w:tcPr>
+          <w:p>
+            <w:pPr>
+              <w:keepNext w:val="0"/>
+              <w:keepLines w:val="0"/>
+              <w:widowControl w:val="0"/>
+              <w:pBdr>
+                <w:top w:space="0" w:sz="0" w:val="nil"/>
+                <w:left w:space="0" w:sz="0" w:val="nil"/>
+                <w:bottom w:space="0" w:sz="0" w:val="nil"/>
+                <w:right w:space="0" w:sz="0" w:val="nil"/>
+                <w:between w:space="0" w:sz="0" w:val="nil"/>
+              </w:pBdr>
+              <w:shd w:fill="auto" w:val="clear"/>
+              <w:spacing w:after="0" w:before="0" w:line="240" w:lineRule="auto"/>
+              <w:ind w:left="0" w:right="0" w:firstLine="0"/>
+              <w:jc w:val="left"/>
+              <w:rPr/>
+            </w:pPr>
+            <w:r>
+              <w:rPr>
+                <w:rtl w:val="0"/>
+              </w:rPr>
+              <w:t xml:space="preserve">Demonstrated the customer endpoint to show that a guest can order without filling in all the information</w:t>
+            </w:r>
+          </w:p>
+        </w:tc>
+        <w:tc>
+          <w:tcPr>
+            <w:shd w:fill="auto" w:val="clear"/>
+            <w:tcMar>
+              <w:top w:w="100.0" w:type="dxa"/>
+              <w:left w:w="100.0" w:type="dxa"/>
+              <w:bottom w:w="100.0" w:type="dxa"/>
+              <w:right w:w="100.0" w:type="dxa"/>
+            </w:tcMar>
+            <w:vAlign w:val="top"/>
+          </w:tcPr>
+          <w:p>
+            <w:pPr>
+              <w:keepNext w:val="0"/>
+              <w:keepLines w:val="0"/>
+              <w:widowControl w:val="0"/>
+              <w:pBdr>
+                <w:top w:space="0" w:sz="0" w:val="nil"/>
+                <w:left w:space="0" w:sz="0" w:val="nil"/>
+                <w:bottom w:space="0" w:sz="0" w:val="nil"/>
+                <w:right w:space="0" w:sz="0" w:val="nil"/>
+                <w:between w:space="0" w:sz="0" w:val="nil"/>
+              </w:pBdr>
+              <w:shd w:fill="auto" w:val="clear"/>
+              <w:spacing w:after="0" w:before="0" w:line="240" w:lineRule="auto"/>
+              <w:ind w:left="0" w:right="0" w:firstLine="0"/>
+              <w:jc w:val="left"/>
+              <w:rPr/>
+            </w:pPr>
+            <w:r>
+              <w:rPr>
+                <w:rtl w:val="0"/>
+              </w:rPr>
+              <w:t xml:space="preserve">Works adequately. A bit confusing to just leave phone and address blank (will need to be mentioned in documentation)</w:t>
+            </w:r>
+          </w:p>
+        </w:tc>
+      </w:tr>
+      <w:tr>
+        <w:trPr>
+          <w:cantSplit w:val="0"/>
+          <w:tblHeader w:val="0"/>
+        </w:trPr>
+        <w:tc>
+          <w:tcPr>
+            <w:shd w:fill="auto" w:val="clear"/>
+            <w:tcMar>
+              <w:top w:w="100.0" w:type="dxa"/>
+              <w:left w:w="100.0" w:type="dxa"/>
+              <w:bottom w:w="100.0" w:type="dxa"/>
+              <w:right w:w="100.0" w:type="dxa"/>
+            </w:tcMar>
+            <w:vAlign w:val="top"/>
+          </w:tcPr>
+          <w:p>
+            <w:pPr>
+              <w:keepNext w:val="0"/>
+              <w:keepLines w:val="0"/>
+              <w:widowControl w:val="0"/>
+              <w:pBdr>
+                <w:top w:space="0" w:sz="0" w:val="nil"/>
+                <w:left w:space="0" w:sz="0" w:val="nil"/>
+                <w:bottom w:space="0" w:sz="0" w:val="nil"/>
+                <w:right w:space="0" w:sz="0" w:val="nil"/>
+                <w:between w:space="0" w:sz="0" w:val="nil"/>
+              </w:pBdr>
+              <w:shd w:fill="auto" w:val="clear"/>
+              <w:spacing w:after="0" w:before="0" w:line="240" w:lineRule="auto"/>
+              <w:ind w:left="0" w:right="0" w:firstLine="0"/>
+              <w:jc w:val="left"/>
+              <w:rPr/>
+            </w:pPr>
+            <w:r>
+              <w:rPr>
+                <w:rtl w:val="0"/>
+              </w:rPr>
+              <w:t xml:space="preserve">Demonstrated the order endpoint to show the tracking status of an order and order/filter endpoint to filter orders by order type(takeout/delivery)</w:t>
+            </w:r>
+          </w:p>
+        </w:tc>
+        <w:tc>
+          <w:tcPr>
+            <w:shd w:fill="auto" w:val="clear"/>
+            <w:tcMar>
+              <w:top w:w="100.0" w:type="dxa"/>
+              <w:left w:w="100.0" w:type="dxa"/>
+              <w:bottom w:w="100.0" w:type="dxa"/>
+              <w:right w:w="100.0" w:type="dxa"/>
+            </w:tcMar>
+            <w:vAlign w:val="top"/>
+          </w:tcPr>
+          <w:p>
+            <w:pPr>
+              <w:keepNext w:val="0"/>
+              <w:keepLines w:val="0"/>
+              <w:widowControl w:val="0"/>
+              <w:pBdr>
+                <w:top w:space="0" w:sz="0" w:val="nil"/>
+                <w:left w:space="0" w:sz="0" w:val="nil"/>
+                <w:bottom w:space="0" w:sz="0" w:val="nil"/>
+                <w:right w:space="0" w:sz="0" w:val="nil"/>
+                <w:between w:space="0" w:sz="0" w:val="nil"/>
+              </w:pBdr>
+              <w:shd w:fill="auto" w:val="clear"/>
+              <w:spacing w:after="0" w:before="0" w:line="240" w:lineRule="auto"/>
+              <w:ind w:left="0" w:right="0" w:firstLine="0"/>
+              <w:jc w:val="left"/>
+              <w:rPr/>
+            </w:pPr>
+            <w:r>
+              <w:rPr>
+                <w:rtl w:val="0"/>
+              </w:rPr>
+              <w:t xml:space="preserve">Validation helps ensure no errors occur in typing, useful for customer input.</w:t>
             </w:r>
           </w:p>
         </w:tc>
@@ -489,8 +780,8 @@
         <w:pStyle w:val="Heading2"/>
         <w:rPr/>
       </w:pPr>
-      <w:bookmarkStart w:colFirst="0" w:colLast="0" w:name="_3znysh7" w:id="3"/>
-      <w:bookmarkEnd w:id="3"/>
+      <w:bookmarkStart w:colFirst="0" w:colLast="0" w:name="_heading=h.yhw9chr1fl35" w:id="4"/>
+      <w:bookmarkEnd w:id="4"/>
       <w:r>
         <w:rPr>
           <w:rtl w:val="0"/>
@@ -500,23 +791,71 @@
     </w:p>
     <w:p>
       <w:pPr>
-        <w:rPr>
-          <w:color w:val="b7b7b7"/>
-        </w:rPr>
-      </w:pPr>
-      <w:r>
-        <w:rPr>
-          <w:color w:val="b7b7b7"/>
-          <w:rtl w:val="0"/>
-        </w:rPr>
-        <w:t xml:space="preserve">Mark work items “Done” that met acceptance criteria. For items that need more work, determine if they will move to the next sprint or back to the backlog.</w:t>
-      </w:r>
-    </w:p>
-    <w:p>
-      <w:pPr>
-        <w:rPr>
-          <w:color w:val="b7b7b7"/>
-        </w:rPr>
+        <w:numPr>
+          <w:ilvl w:val="0"/>
+          <w:numId w:val="1"/>
+        </w:numPr>
+        <w:ind w:left="720" w:hanging="360"/>
+        <w:rPr/>
+      </w:pPr>
+      <w:r>
+        <w:rPr>
+          <w:rtl w:val="0"/>
+        </w:rPr>
+        <w:t xml:space="preserve">Implemented menu filtering logic:Done</w:t>
+      </w:r>
+    </w:p>
+    <w:p>
+      <w:pPr>
+        <w:numPr>
+          <w:ilvl w:val="0"/>
+          <w:numId w:val="1"/>
+        </w:numPr>
+        <w:ind w:left="720" w:hanging="360"/>
+        <w:rPr/>
+      </w:pPr>
+      <w:r>
+        <w:rPr>
+          <w:rtl w:val="0"/>
+        </w:rPr>
+        <w:t xml:space="preserve">Implemented payment validation and payment processing:Done</w:t>
+      </w:r>
+    </w:p>
+    <w:p>
+      <w:pPr>
+        <w:numPr>
+          <w:ilvl w:val="0"/>
+          <w:numId w:val="1"/>
+        </w:numPr>
+        <w:ind w:left="720" w:hanging="360"/>
+        <w:rPr/>
+      </w:pPr>
+      <w:r>
+        <w:rPr>
+          <w:rtl w:val="0"/>
+        </w:rPr>
+        <w:t xml:space="preserve">Added filtering logic for order type:Done</w:t>
+      </w:r>
+    </w:p>
+    <w:p>
+      <w:pPr>
+        <w:numPr>
+          <w:ilvl w:val="0"/>
+          <w:numId w:val="1"/>
+        </w:numPr>
+        <w:ind w:left="720" w:hanging="360"/>
+        <w:rPr/>
+      </w:pPr>
+      <w:r>
+        <w:rPr>
+          <w:rtl w:val="0"/>
+        </w:rPr>
+        <w:t xml:space="preserve">Added option for guest to make order without all information:Done</w:t>
+      </w:r>
+    </w:p>
+    <w:p>
+      <w:pPr>
+        <w:rPr/>
       </w:pPr>
       <w:r>
         <w:rPr>
@@ -541,8 +880,8 @@
         <w:pStyle w:val="Heading2"/>
         <w:rPr/>
       </w:pPr>
-      <w:bookmarkStart w:colFirst="0" w:colLast="0" w:name="_2et92p0" w:id="4"/>
-      <w:bookmarkEnd w:id="4"/>
+      <w:bookmarkStart w:colFirst="0" w:colLast="0" w:name="_heading=h.ioyh9fick3w5" w:id="5"/>
+      <w:bookmarkEnd w:id="5"/>
       <w:r>
         <w:rPr>
           <w:rtl w:val="0"/>
@@ -552,19 +891,127 @@
     </w:p>
     <w:p>
       <w:pPr>
-        <w:rPr/>
-      </w:pPr>
-      <w:r>
-        <w:rPr>
-          <w:color w:val="b7b7b7"/>
-          <w:rtl w:val="0"/>
-        </w:rPr>
-        <w:t xml:space="preserve">Add action items coming out of the sprint review meeting.</w:t>
-      </w:r>
-      <w:r>
-        <w:rPr>
-          <w:rtl w:val="0"/>
-        </w:rPr>
+        <w:keepNext w:val="0"/>
+        <w:keepLines w:val="0"/>
+        <w:pageBreakBefore w:val="0"/>
+        <w:widowControl w:val="1"/>
+        <w:numPr>
+          <w:ilvl w:val="0"/>
+          <w:numId w:val="1"/>
+        </w:numPr>
+        <w:pBdr>
+          <w:top w:space="0" w:sz="0" w:val="nil"/>
+          <w:left w:space="0" w:sz="0" w:val="nil"/>
+          <w:bottom w:space="0" w:sz="0" w:val="nil"/>
+          <w:right w:space="0" w:sz="0" w:val="nil"/>
+          <w:between w:space="0" w:sz="0" w:val="nil"/>
+        </w:pBdr>
+        <w:shd w:fill="auto" w:val="clear"/>
+        <w:spacing w:after="0" w:before="0" w:line="276" w:lineRule="auto"/>
+        <w:ind w:left="720" w:right="0" w:hanging="360"/>
+        <w:jc w:val="left"/>
+      </w:pPr>
+      <w:r>
+        <w:rPr>
+          <w:rtl w:val="0"/>
+        </w:rPr>
+        <w:t xml:space="preserve">Implement logic for promo codes to be applied</w:t>
+      </w:r>
+    </w:p>
+    <w:p>
+      <w:pPr>
+        <w:keepNext w:val="0"/>
+        <w:keepLines w:val="0"/>
+        <w:pageBreakBefore w:val="0"/>
+        <w:widowControl w:val="1"/>
+        <w:numPr>
+          <w:ilvl w:val="0"/>
+          <w:numId w:val="1"/>
+        </w:numPr>
+        <w:pBdr>
+          <w:top w:space="0" w:sz="0" w:val="nil"/>
+          <w:left w:space="0" w:sz="0" w:val="nil"/>
+          <w:bottom w:space="0" w:sz="0" w:val="nil"/>
+          <w:right w:space="0" w:sz="0" w:val="nil"/>
+          <w:between w:space="0" w:sz="0" w:val="nil"/>
+        </w:pBdr>
+        <w:shd w:fill="auto" w:val="clear"/>
+        <w:spacing w:after="0" w:before="0" w:line="276" w:lineRule="auto"/>
+        <w:ind w:left="720" w:right="0" w:hanging="360"/>
+        <w:jc w:val="left"/>
+        <w:rPr>
+          <w:u w:val="none"/>
+        </w:rPr>
+      </w:pPr>
+      <w:r>
+        <w:rPr>
+          <w:rtl w:val="0"/>
+        </w:rPr>
+        <w:t xml:space="preserve">Calculate revenue for order set</w:t>
+      </w:r>
+    </w:p>
+    <w:p>
+      <w:pPr>
+        <w:keepNext w:val="0"/>
+        <w:keepLines w:val="0"/>
+        <w:pageBreakBefore w:val="0"/>
+        <w:widowControl w:val="1"/>
+        <w:numPr>
+          <w:ilvl w:val="0"/>
+          <w:numId w:val="1"/>
+        </w:numPr>
+        <w:pBdr>
+          <w:top w:space="0" w:sz="0" w:val="nil"/>
+          <w:left w:space="0" w:sz="0" w:val="nil"/>
+          <w:bottom w:space="0" w:sz="0" w:val="nil"/>
+          <w:right w:space="0" w:sz="0" w:val="nil"/>
+          <w:between w:space="0" w:sz="0" w:val="nil"/>
+        </w:pBdr>
+        <w:shd w:fill="auto" w:val="clear"/>
+        <w:spacing w:after="0" w:before="0" w:line="276" w:lineRule="auto"/>
+        <w:ind w:left="720" w:right="0" w:hanging="360"/>
+        <w:jc w:val="left"/>
+        <w:rPr>
+          <w:u w:val="none"/>
+        </w:rPr>
+      </w:pPr>
+      <w:r>
+        <w:rPr>
+          <w:rtl w:val="0"/>
+        </w:rPr>
+        <w:t xml:space="preserve">Adding filters to help analyze data</w:t>
+      </w:r>
+    </w:p>
+    <w:p>
+      <w:pPr>
+        <w:keepNext w:val="0"/>
+        <w:keepLines w:val="0"/>
+        <w:pageBreakBefore w:val="0"/>
+        <w:widowControl w:val="1"/>
+        <w:numPr>
+          <w:ilvl w:val="0"/>
+          <w:numId w:val="1"/>
+        </w:numPr>
+        <w:pBdr>
+          <w:top w:space="0" w:sz="0" w:val="nil"/>
+          <w:left w:space="0" w:sz="0" w:val="nil"/>
+          <w:bottom w:space="0" w:sz="0" w:val="nil"/>
+          <w:right w:space="0" w:sz="0" w:val="nil"/>
+          <w:between w:space="0" w:sz="0" w:val="nil"/>
+        </w:pBdr>
+        <w:shd w:fill="auto" w:val="clear"/>
+        <w:spacing w:after="0" w:before="0" w:line="276" w:lineRule="auto"/>
+        <w:ind w:left="720" w:right="0" w:hanging="360"/>
+        <w:jc w:val="left"/>
+        <w:rPr>
+          <w:u w:val="none"/>
+        </w:rPr>
+      </w:pPr>
+      <w:r>
+        <w:rPr>
+          <w:rtl w:val="0"/>
+        </w:rPr>
+        <w:t xml:space="preserve">Create order feedback and review system</w:t>
       </w:r>
     </w:p>
     <w:sectPr>
@@ -577,7 +1024,7 @@
 </file>
 
 <file path=word/numbering.xml><?xml version="1.0" encoding="utf-8"?>
-<w:numbering xmlns:mc="http://schemas.openxmlformats.org/markup-compatibility/2006" xmlns:o="urn:schemas-microsoft-com:office:office" xmlns:r="http://schemas.openxmlformats.org/officeDocument/2006/relationships" xmlns:m="http://schemas.openxmlformats.org/officeDocument/2006/math" xmlns:v="urn:schemas-microsoft-com:vml" xmlns:wp="http://schemas.openxmlformats.org/drawingml/2006/wordprocessingDrawing" xmlns:w10="urn:schemas-microsoft-com:office:word" xmlns:w="http://schemas.openxmlformats.org/wordprocessingml/2006/main" xmlns:wne="http://schemas.microsoft.com/office/word/2006/wordml" xmlns:sl="http://schemas.openxmlformats.org/schemaLibrary/2006/main" xmlns:a="http://schemas.openxmlformats.org/drawingml/2006/main" xmlns:pic="http://schemas.openxmlformats.org/drawingml/2006/picture" xmlns:c="http://schemas.openxmlformats.org/drawingml/2006/chart" xmlns:lc="http://schemas.openxmlformats.org/drawingml/2006/lockedCanvas" xmlns:dgm="http://schemas.openxmlformats.org/drawingml/2006/diagram" xmlns:wps="http://schemas.microsoft.com/office/word/2010/wordprocessingShape" xmlns:wpg="http://schemas.microsoft.com/office/word/2010/wordprocessingGroup" xmlns:w14="http://schemas.microsoft.com/office/word/2010/wordml" xmlns:w15="http://schemas.microsoft.com/office/word/2012/wordml">
+<w:numbering xmlns:mc="http://schemas.openxmlformats.org/markup-compatibility/2006" xmlns:o="urn:schemas-microsoft-com:office:office" xmlns:r="http://schemas.openxmlformats.org/officeDocument/2006/relationships" xmlns:m="http://schemas.openxmlformats.org/officeDocument/2006/math" xmlns:v="urn:schemas-microsoft-com:vml" xmlns:wp="http://schemas.openxmlformats.org/drawingml/2006/wordprocessingDrawing" xmlns:w10="urn:schemas-microsoft-com:office:word" xmlns:w="http://schemas.openxmlformats.org/wordprocessingml/2006/main" xmlns:wne="http://schemas.microsoft.com/office/word/2006/wordml" xmlns:sl="http://schemas.openxmlformats.org/schemaLibrary/2006/main" xmlns:a="http://schemas.openxmlformats.org/drawingml/2006/main" xmlns:pic="http://schemas.openxmlformats.org/drawingml/2006/picture" xmlns:c="http://schemas.openxmlformats.org/drawingml/2006/chart" xmlns:lc="http://schemas.openxmlformats.org/drawingml/2006/lockedCanvas" xmlns:dgm="http://schemas.openxmlformats.org/drawingml/2006/diagram" xmlns:wps="http://schemas.microsoft.com/office/word/2010/wordprocessingShape" xmlns:wpg="http://schemas.microsoft.com/office/word/2010/wordprocessingGroup" xmlns:w14="http://schemas.microsoft.com/office/word/2010/wordml" xmlns:w15="http://schemas.microsoft.com/office/word/2012/wordml" xmlns:w16="http://schemas.microsoft.com/office/word/2018/wordml" xmlns:w16cex="http://schemas.microsoft.com/office/word/2018/wordml/cex" xmlns:w16cid="http://schemas.microsoft.com/office/word/2016/wordml/cid" xmlns="http://schemas.microsoft.com/office/tasks/2019/documenttasks" xmlns:cr="http://schemas.microsoft.com/office/comments/2020/reactions">
   <w:abstractNum w:abstractNumId="1">
     <w:lvl w:ilvl="0">
       <w:start w:val="1"/>
@@ -682,6 +1129,666 @@
       <w:lvlJc w:val="left"/>
       <w:pPr>
         <w:ind w:left="6480" w:hanging="360"/>
+      </w:pPr>
+      <w:rPr>
+        <w:u w:val="none"/>
+      </w:rPr>
+    </w:lvl>
+  </w:abstractNum>
+  <w:abstractNum w:abstractNumId="2">
+    <w:lvl w:ilvl="0">
+      <w:start w:val="1"/>
+      <w:numFmt w:val="bullet"/>
+      <w:lvlText w:val="●"/>
+      <w:lvlJc w:val="left"/>
+      <w:pPr>
+        <w:ind w:left="720" w:hanging="360"/>
+      </w:pPr>
+      <w:rPr>
+        <w:u w:val="none"/>
+      </w:rPr>
+    </w:lvl>
+    <w:lvl w:ilvl="1">
+      <w:start w:val="1"/>
+      <w:numFmt w:val="bullet"/>
+      <w:lvlText w:val="○"/>
+      <w:lvlJc w:val="left"/>
+      <w:pPr>
+        <w:ind w:left="1440" w:hanging="360"/>
+      </w:pPr>
+      <w:rPr>
+        <w:u w:val="none"/>
+      </w:rPr>
+    </w:lvl>
+    <w:lvl w:ilvl="2">
+      <w:start w:val="1"/>
+      <w:numFmt w:val="bullet"/>
+      <w:lvlText w:val="■"/>
+      <w:lvlJc w:val="left"/>
+      <w:pPr>
+        <w:ind w:left="2160" w:hanging="360"/>
+      </w:pPr>
+      <w:rPr>
+        <w:u w:val="none"/>
+      </w:rPr>
+    </w:lvl>
+    <w:lvl w:ilvl="3">
+      <w:start w:val="1"/>
+      <w:numFmt w:val="bullet"/>
+      <w:lvlText w:val="●"/>
+      <w:lvlJc w:val="left"/>
+      <w:pPr>
+        <w:ind w:left="2880" w:hanging="360"/>
+      </w:pPr>
+      <w:rPr>
+        <w:u w:val="none"/>
+      </w:rPr>
+    </w:lvl>
+    <w:lvl w:ilvl="4">
+      <w:start w:val="1"/>
+      <w:numFmt w:val="bullet"/>
+      <w:lvlText w:val="○"/>
+      <w:lvlJc w:val="left"/>
+      <w:pPr>
+        <w:ind w:left="3600" w:hanging="360"/>
+      </w:pPr>
+      <w:rPr>
+        <w:u w:val="none"/>
+      </w:rPr>
+    </w:lvl>
+    <w:lvl w:ilvl="5">
+      <w:start w:val="1"/>
+      <w:numFmt w:val="bullet"/>
+      <w:lvlText w:val="■"/>
+      <w:lvlJc w:val="left"/>
+      <w:pPr>
+        <w:ind w:left="4320" w:hanging="360"/>
+      </w:pPr>
+      <w:rPr>
+        <w:u w:val="none"/>
+      </w:rPr>
+    </w:lvl>
+    <w:lvl w:ilvl="6">
+      <w:start w:val="1"/>
+      <w:numFmt w:val="bullet"/>
+      <w:lvlText w:val="●"/>
+      <w:lvlJc w:val="left"/>
+      <w:pPr>
+        <w:ind w:left="5040" w:hanging="360"/>
+      </w:pPr>
+      <w:rPr>
+        <w:u w:val="none"/>
+      </w:rPr>
+    </w:lvl>
+    <w:lvl w:ilvl="7">
+      <w:start w:val="1"/>
+      <w:numFmt w:val="bullet"/>
+      <w:lvlText w:val="○"/>
+      <w:lvlJc w:val="left"/>
+      <w:pPr>
+        <w:ind w:left="5760" w:hanging="360"/>
+      </w:pPr>
+      <w:rPr>
+        <w:u w:val="none"/>
+      </w:rPr>
+    </w:lvl>
+    <w:lvl w:ilvl="8">
+      <w:start w:val="1"/>
+      <w:numFmt w:val="bullet"/>
+      <w:lvlText w:val="■"/>
+      <w:lvlJc w:val="left"/>
+      <w:pPr>
+        <w:ind w:left="6480" w:hanging="360"/>
+      </w:pPr>
+      <w:rPr>
+        <w:u w:val="none"/>
+      </w:rPr>
+    </w:lvl>
+  </w:abstractNum>
+  <w:abstractNum w:abstractNumId="3">
+    <w:lvl w:ilvl="0">
+      <w:start w:val="1"/>
+      <w:numFmt w:val="bullet"/>
+      <w:lvlText w:val="●"/>
+      <w:lvlJc w:val="left"/>
+      <w:pPr>
+        <w:ind w:left="720" w:hanging="360"/>
+      </w:pPr>
+      <w:rPr>
+        <w:u w:val="none"/>
+      </w:rPr>
+    </w:lvl>
+    <w:lvl w:ilvl="1">
+      <w:start w:val="1"/>
+      <w:numFmt w:val="bullet"/>
+      <w:lvlText w:val="○"/>
+      <w:lvlJc w:val="left"/>
+      <w:pPr>
+        <w:ind w:left="1440" w:hanging="360"/>
+      </w:pPr>
+      <w:rPr>
+        <w:u w:val="none"/>
+      </w:rPr>
+    </w:lvl>
+    <w:lvl w:ilvl="2">
+      <w:start w:val="1"/>
+      <w:numFmt w:val="bullet"/>
+      <w:lvlText w:val="■"/>
+      <w:lvlJc w:val="left"/>
+      <w:pPr>
+        <w:ind w:left="2160" w:hanging="360"/>
+      </w:pPr>
+      <w:rPr>
+        <w:u w:val="none"/>
+      </w:rPr>
+    </w:lvl>
+    <w:lvl w:ilvl="3">
+      <w:start w:val="1"/>
+      <w:numFmt w:val="bullet"/>
+      <w:lvlText w:val="●"/>
+      <w:lvlJc w:val="left"/>
+      <w:pPr>
+        <w:ind w:left="2880" w:hanging="360"/>
+      </w:pPr>
+      <w:rPr>
+        <w:u w:val="none"/>
+      </w:rPr>
+    </w:lvl>
+    <w:lvl w:ilvl="4">
+      <w:start w:val="1"/>
+      <w:numFmt w:val="bullet"/>
+      <w:lvlText w:val="○"/>
+      <w:lvlJc w:val="left"/>
+      <w:pPr>
+        <w:ind w:left="3600" w:hanging="360"/>
+      </w:pPr>
+      <w:rPr>
+        <w:u w:val="none"/>
+      </w:rPr>
+    </w:lvl>
+    <w:lvl w:ilvl="5">
+      <w:start w:val="1"/>
+      <w:numFmt w:val="bullet"/>
+      <w:lvlText w:val="■"/>
+      <w:lvlJc w:val="left"/>
+      <w:pPr>
+        <w:ind w:left="4320" w:hanging="360"/>
+      </w:pPr>
+      <w:rPr>
+        <w:u w:val="none"/>
+      </w:rPr>
+    </w:lvl>
+    <w:lvl w:ilvl="6">
+      <w:start w:val="1"/>
+      <w:numFmt w:val="bullet"/>
+      <w:lvlText w:val="●"/>
+      <w:lvlJc w:val="left"/>
+      <w:pPr>
+        <w:ind w:left="5040" w:hanging="360"/>
+      </w:pPr>
+      <w:rPr>
+        <w:u w:val="none"/>
+      </w:rPr>
+    </w:lvl>
+    <w:lvl w:ilvl="7">
+      <w:start w:val="1"/>
+      <w:numFmt w:val="bullet"/>
+      <w:lvlText w:val="○"/>
+      <w:lvlJc w:val="left"/>
+      <w:pPr>
+        <w:ind w:left="5760" w:hanging="360"/>
+      </w:pPr>
+      <w:rPr>
+        <w:u w:val="none"/>
+      </w:rPr>
+    </w:lvl>
+    <w:lvl w:ilvl="8">
+      <w:start w:val="1"/>
+      <w:numFmt w:val="bullet"/>
+      <w:lvlText w:val="■"/>
+      <w:lvlJc w:val="left"/>
+      <w:pPr>
+        <w:ind w:left="6480" w:hanging="360"/>
+      </w:pPr>
+      <w:rPr>
+        <w:u w:val="none"/>
+      </w:rPr>
+    </w:lvl>
+  </w:abstractNum>
+  <w:abstractNum w:abstractNumId="4">
+    <w:lvl w:ilvl="0">
+      <w:start w:val="1"/>
+      <w:numFmt w:val="bullet"/>
+      <w:lvlText w:val="-"/>
+      <w:lvlJc w:val="left"/>
+      <w:pPr>
+        <w:ind w:left="1440" w:hanging="360"/>
+      </w:pPr>
+      <w:rPr>
+        <w:u w:val="none"/>
+      </w:rPr>
+    </w:lvl>
+    <w:lvl w:ilvl="1">
+      <w:start w:val="1"/>
+      <w:numFmt w:val="bullet"/>
+      <w:lvlText w:val="-"/>
+      <w:lvlJc w:val="left"/>
+      <w:pPr>
+        <w:ind w:left="2160" w:hanging="360"/>
+      </w:pPr>
+      <w:rPr>
+        <w:u w:val="none"/>
+      </w:rPr>
+    </w:lvl>
+    <w:lvl w:ilvl="2">
+      <w:start w:val="1"/>
+      <w:numFmt w:val="bullet"/>
+      <w:lvlText w:val="-"/>
+      <w:lvlJc w:val="left"/>
+      <w:pPr>
+        <w:ind w:left="2880" w:hanging="360"/>
+      </w:pPr>
+      <w:rPr>
+        <w:u w:val="none"/>
+      </w:rPr>
+    </w:lvl>
+    <w:lvl w:ilvl="3">
+      <w:start w:val="1"/>
+      <w:numFmt w:val="bullet"/>
+      <w:lvlText w:val="-"/>
+      <w:lvlJc w:val="left"/>
+      <w:pPr>
+        <w:ind w:left="3600" w:hanging="360"/>
+      </w:pPr>
+      <w:rPr>
+        <w:u w:val="none"/>
+      </w:rPr>
+    </w:lvl>
+    <w:lvl w:ilvl="4">
+      <w:start w:val="1"/>
+      <w:numFmt w:val="bullet"/>
+      <w:lvlText w:val="-"/>
+      <w:lvlJc w:val="left"/>
+      <w:pPr>
+        <w:ind w:left="4320" w:hanging="360"/>
+      </w:pPr>
+      <w:rPr>
+        <w:u w:val="none"/>
+      </w:rPr>
+    </w:lvl>
+    <w:lvl w:ilvl="5">
+      <w:start w:val="1"/>
+      <w:numFmt w:val="bullet"/>
+      <w:lvlText w:val="-"/>
+      <w:lvlJc w:val="left"/>
+      <w:pPr>
+        <w:ind w:left="5040" w:hanging="360"/>
+      </w:pPr>
+      <w:rPr>
+        <w:u w:val="none"/>
+      </w:rPr>
+    </w:lvl>
+    <w:lvl w:ilvl="6">
+      <w:start w:val="1"/>
+      <w:numFmt w:val="bullet"/>
+      <w:lvlText w:val="-"/>
+      <w:lvlJc w:val="left"/>
+      <w:pPr>
+        <w:ind w:left="5760" w:hanging="360"/>
+      </w:pPr>
+      <w:rPr>
+        <w:u w:val="none"/>
+      </w:rPr>
+    </w:lvl>
+    <w:lvl w:ilvl="7">
+      <w:start w:val="1"/>
+      <w:numFmt w:val="bullet"/>
+      <w:lvlText w:val="-"/>
+      <w:lvlJc w:val="left"/>
+      <w:pPr>
+        <w:ind w:left="6480" w:hanging="360"/>
+      </w:pPr>
+      <w:rPr>
+        <w:u w:val="none"/>
+      </w:rPr>
+    </w:lvl>
+    <w:lvl w:ilvl="8">
+      <w:start w:val="1"/>
+      <w:numFmt w:val="bullet"/>
+      <w:lvlText w:val="-"/>
+      <w:lvlJc w:val="left"/>
+      <w:pPr>
+        <w:ind w:left="7200" w:hanging="360"/>
+      </w:pPr>
+      <w:rPr>
+        <w:u w:val="none"/>
+      </w:rPr>
+    </w:lvl>
+  </w:abstractNum>
+  <w:abstractNum w:abstractNumId="5">
+    <w:lvl w:ilvl="0">
+      <w:start w:val="1"/>
+      <w:numFmt w:val="bullet"/>
+      <w:lvlText w:val="-"/>
+      <w:lvlJc w:val="left"/>
+      <w:pPr>
+        <w:ind w:left="1440" w:hanging="360"/>
+      </w:pPr>
+      <w:rPr>
+        <w:u w:val="none"/>
+      </w:rPr>
+    </w:lvl>
+    <w:lvl w:ilvl="1">
+      <w:start w:val="1"/>
+      <w:numFmt w:val="bullet"/>
+      <w:lvlText w:val="-"/>
+      <w:lvlJc w:val="left"/>
+      <w:pPr>
+        <w:ind w:left="2160" w:hanging="360"/>
+      </w:pPr>
+      <w:rPr>
+        <w:u w:val="none"/>
+      </w:rPr>
+    </w:lvl>
+    <w:lvl w:ilvl="2">
+      <w:start w:val="1"/>
+      <w:numFmt w:val="bullet"/>
+      <w:lvlText w:val="-"/>
+      <w:lvlJc w:val="left"/>
+      <w:pPr>
+        <w:ind w:left="2880" w:hanging="360"/>
+      </w:pPr>
+      <w:rPr>
+        <w:u w:val="none"/>
+      </w:rPr>
+    </w:lvl>
+    <w:lvl w:ilvl="3">
+      <w:start w:val="1"/>
+      <w:numFmt w:val="bullet"/>
+      <w:lvlText w:val="-"/>
+      <w:lvlJc w:val="left"/>
+      <w:pPr>
+        <w:ind w:left="3600" w:hanging="360"/>
+      </w:pPr>
+      <w:rPr>
+        <w:u w:val="none"/>
+      </w:rPr>
+    </w:lvl>
+    <w:lvl w:ilvl="4">
+      <w:start w:val="1"/>
+      <w:numFmt w:val="bullet"/>
+      <w:lvlText w:val="-"/>
+      <w:lvlJc w:val="left"/>
+      <w:pPr>
+        <w:ind w:left="4320" w:hanging="360"/>
+      </w:pPr>
+      <w:rPr>
+        <w:u w:val="none"/>
+      </w:rPr>
+    </w:lvl>
+    <w:lvl w:ilvl="5">
+      <w:start w:val="1"/>
+      <w:numFmt w:val="bullet"/>
+      <w:lvlText w:val="-"/>
+      <w:lvlJc w:val="left"/>
+      <w:pPr>
+        <w:ind w:left="5040" w:hanging="360"/>
+      </w:pPr>
+      <w:rPr>
+        <w:u w:val="none"/>
+      </w:rPr>
+    </w:lvl>
+    <w:lvl w:ilvl="6">
+      <w:start w:val="1"/>
+      <w:numFmt w:val="bullet"/>
+      <w:lvlText w:val="-"/>
+      <w:lvlJc w:val="left"/>
+      <w:pPr>
+        <w:ind w:left="5760" w:hanging="360"/>
+      </w:pPr>
+      <w:rPr>
+        <w:u w:val="none"/>
+      </w:rPr>
+    </w:lvl>
+    <w:lvl w:ilvl="7">
+      <w:start w:val="1"/>
+      <w:numFmt w:val="bullet"/>
+      <w:lvlText w:val="-"/>
+      <w:lvlJc w:val="left"/>
+      <w:pPr>
+        <w:ind w:left="6480" w:hanging="360"/>
+      </w:pPr>
+      <w:rPr>
+        <w:u w:val="none"/>
+      </w:rPr>
+    </w:lvl>
+    <w:lvl w:ilvl="8">
+      <w:start w:val="1"/>
+      <w:numFmt w:val="bullet"/>
+      <w:lvlText w:val="-"/>
+      <w:lvlJc w:val="left"/>
+      <w:pPr>
+        <w:ind w:left="7200" w:hanging="360"/>
+      </w:pPr>
+      <w:rPr>
+        <w:u w:val="none"/>
+      </w:rPr>
+    </w:lvl>
+  </w:abstractNum>
+  <w:abstractNum w:abstractNumId="6">
+    <w:lvl w:ilvl="0">
+      <w:start w:val="1"/>
+      <w:numFmt w:val="bullet"/>
+      <w:lvlText w:val="-"/>
+      <w:lvlJc w:val="left"/>
+      <w:pPr>
+        <w:ind w:left="1440" w:hanging="360"/>
+      </w:pPr>
+      <w:rPr>
+        <w:u w:val="none"/>
+      </w:rPr>
+    </w:lvl>
+    <w:lvl w:ilvl="1">
+      <w:start w:val="1"/>
+      <w:numFmt w:val="bullet"/>
+      <w:lvlText w:val="-"/>
+      <w:lvlJc w:val="left"/>
+      <w:pPr>
+        <w:ind w:left="2160" w:hanging="360"/>
+      </w:pPr>
+      <w:rPr>
+        <w:u w:val="none"/>
+      </w:rPr>
+    </w:lvl>
+    <w:lvl w:ilvl="2">
+      <w:start w:val="1"/>
+      <w:numFmt w:val="bullet"/>
+      <w:lvlText w:val="-"/>
+      <w:lvlJc w:val="left"/>
+      <w:pPr>
+        <w:ind w:left="2880" w:hanging="360"/>
+      </w:pPr>
+      <w:rPr>
+        <w:u w:val="none"/>
+      </w:rPr>
+    </w:lvl>
+    <w:lvl w:ilvl="3">
+      <w:start w:val="1"/>
+      <w:numFmt w:val="bullet"/>
+      <w:lvlText w:val="-"/>
+      <w:lvlJc w:val="left"/>
+      <w:pPr>
+        <w:ind w:left="3600" w:hanging="360"/>
+      </w:pPr>
+      <w:rPr>
+        <w:u w:val="none"/>
+      </w:rPr>
+    </w:lvl>
+    <w:lvl w:ilvl="4">
+      <w:start w:val="1"/>
+      <w:numFmt w:val="bullet"/>
+      <w:lvlText w:val="-"/>
+      <w:lvlJc w:val="left"/>
+      <w:pPr>
+        <w:ind w:left="4320" w:hanging="360"/>
+      </w:pPr>
+      <w:rPr>
+        <w:u w:val="none"/>
+      </w:rPr>
+    </w:lvl>
+    <w:lvl w:ilvl="5">
+      <w:start w:val="1"/>
+      <w:numFmt w:val="bullet"/>
+      <w:lvlText w:val="-"/>
+      <w:lvlJc w:val="left"/>
+      <w:pPr>
+        <w:ind w:left="5040" w:hanging="360"/>
+      </w:pPr>
+      <w:rPr>
+        <w:u w:val="none"/>
+      </w:rPr>
+    </w:lvl>
+    <w:lvl w:ilvl="6">
+      <w:start w:val="1"/>
+      <w:numFmt w:val="bullet"/>
+      <w:lvlText w:val="-"/>
+      <w:lvlJc w:val="left"/>
+      <w:pPr>
+        <w:ind w:left="5760" w:hanging="360"/>
+      </w:pPr>
+      <w:rPr>
+        <w:u w:val="none"/>
+      </w:rPr>
+    </w:lvl>
+    <w:lvl w:ilvl="7">
+      <w:start w:val="1"/>
+      <w:numFmt w:val="bullet"/>
+      <w:lvlText w:val="-"/>
+      <w:lvlJc w:val="left"/>
+      <w:pPr>
+        <w:ind w:left="6480" w:hanging="360"/>
+      </w:pPr>
+      <w:rPr>
+        <w:u w:val="none"/>
+      </w:rPr>
+    </w:lvl>
+    <w:lvl w:ilvl="8">
+      <w:start w:val="1"/>
+      <w:numFmt w:val="bullet"/>
+      <w:lvlText w:val="-"/>
+      <w:lvlJc w:val="left"/>
+      <w:pPr>
+        <w:ind w:left="7200" w:hanging="360"/>
+      </w:pPr>
+      <w:rPr>
+        <w:u w:val="none"/>
+      </w:rPr>
+    </w:lvl>
+  </w:abstractNum>
+  <w:abstractNum w:abstractNumId="7">
+    <w:lvl w:ilvl="0">
+      <w:start w:val="1"/>
+      <w:numFmt w:val="bullet"/>
+      <w:lvlText w:val="-"/>
+      <w:lvlJc w:val="left"/>
+      <w:pPr>
+        <w:ind w:left="1440" w:hanging="360"/>
+      </w:pPr>
+      <w:rPr>
+        <w:u w:val="none"/>
+      </w:rPr>
+    </w:lvl>
+    <w:lvl w:ilvl="1">
+      <w:start w:val="1"/>
+      <w:numFmt w:val="bullet"/>
+      <w:lvlText w:val="-"/>
+      <w:lvlJc w:val="left"/>
+      <w:pPr>
+        <w:ind w:left="2160" w:hanging="360"/>
+      </w:pPr>
+      <w:rPr>
+        <w:u w:val="none"/>
+      </w:rPr>
+    </w:lvl>
+    <w:lvl w:ilvl="2">
+      <w:start w:val="1"/>
+      <w:numFmt w:val="bullet"/>
+      <w:lvlText w:val="-"/>
+      <w:lvlJc w:val="left"/>
+      <w:pPr>
+        <w:ind w:left="2880" w:hanging="360"/>
+      </w:pPr>
+      <w:rPr>
+        <w:u w:val="none"/>
+      </w:rPr>
+    </w:lvl>
+    <w:lvl w:ilvl="3">
+      <w:start w:val="1"/>
+      <w:numFmt w:val="bullet"/>
+      <w:lvlText w:val="-"/>
+      <w:lvlJc w:val="left"/>
+      <w:pPr>
+        <w:ind w:left="3600" w:hanging="360"/>
+      </w:pPr>
+      <w:rPr>
+        <w:u w:val="none"/>
+      </w:rPr>
+    </w:lvl>
+    <w:lvl w:ilvl="4">
+      <w:start w:val="1"/>
+      <w:numFmt w:val="bullet"/>
+      <w:lvlText w:val="-"/>
+      <w:lvlJc w:val="left"/>
+      <w:pPr>
+        <w:ind w:left="4320" w:hanging="360"/>
+      </w:pPr>
+      <w:rPr>
+        <w:u w:val="none"/>
+      </w:rPr>
+    </w:lvl>
+    <w:lvl w:ilvl="5">
+      <w:start w:val="1"/>
+      <w:numFmt w:val="bullet"/>
+      <w:lvlText w:val="-"/>
+      <w:lvlJc w:val="left"/>
+      <w:pPr>
+        <w:ind w:left="5040" w:hanging="360"/>
+      </w:pPr>
+      <w:rPr>
+        <w:u w:val="none"/>
+      </w:rPr>
+    </w:lvl>
+    <w:lvl w:ilvl="6">
+      <w:start w:val="1"/>
+      <w:numFmt w:val="bullet"/>
+      <w:lvlText w:val="-"/>
+      <w:lvlJc w:val="left"/>
+      <w:pPr>
+        <w:ind w:left="5760" w:hanging="360"/>
+      </w:pPr>
+      <w:rPr>
+        <w:u w:val="none"/>
+      </w:rPr>
+    </w:lvl>
+    <w:lvl w:ilvl="7">
+      <w:start w:val="1"/>
+      <w:numFmt w:val="bullet"/>
+      <w:lvlText w:val="-"/>
+      <w:lvlJc w:val="left"/>
+      <w:pPr>
+        <w:ind w:left="6480" w:hanging="360"/>
+      </w:pPr>
+      <w:rPr>
+        <w:u w:val="none"/>
+      </w:rPr>
+    </w:lvl>
+    <w:lvl w:ilvl="8">
+      <w:start w:val="1"/>
+      <w:numFmt w:val="bullet"/>
+      <w:lvlText w:val="-"/>
+      <w:lvlJc w:val="left"/>
+      <w:pPr>
+        <w:ind w:left="7200" w:hanging="360"/>
       </w:pPr>
       <w:rPr>
         <w:u w:val="none"/>
@@ -690,12 +1797,30 @@
   </w:abstractNum>
   <w:num w:numId="1">
     <w:abstractNumId w:val="1"/>
+  </w:num>
+  <w:num w:numId="2">
+    <w:abstractNumId w:val="2"/>
+  </w:num>
+  <w:num w:numId="3">
+    <w:abstractNumId w:val="3"/>
+  </w:num>
+  <w:num w:numId="4">
+    <w:abstractNumId w:val="4"/>
+  </w:num>
+  <w:num w:numId="5">
+    <w:abstractNumId w:val="5"/>
+  </w:num>
+  <w:num w:numId="6">
+    <w:abstractNumId w:val="6"/>
+  </w:num>
+  <w:num w:numId="7">
+    <w:abstractNumId w:val="7"/>
   </w:num>
 </w:numbering>
 </file>
 
 <file path=word/styles.xml><?xml version="1.0" encoding="utf-8"?>
-<w:styles xmlns:mc="http://schemas.openxmlformats.org/markup-compatibility/2006" xmlns:o="urn:schemas-microsoft-com:office:office" xmlns:r="http://schemas.openxmlformats.org/officeDocument/2006/relationships" xmlns:m="http://schemas.openxmlformats.org/officeDocument/2006/math" xmlns:v="urn:schemas-microsoft-com:vml" xmlns:wp="http://schemas.openxmlformats.org/drawingml/2006/wordprocessingDrawing" xmlns:w10="urn:schemas-microsoft-com:office:word" xmlns:w="http://schemas.openxmlformats.org/wordprocessingml/2006/main" xmlns:wne="http://schemas.microsoft.com/office/word/2006/wordml" xmlns:sl="http://schemas.openxmlformats.org/schemaLibrary/2006/main" xmlns:a="http://schemas.openxmlformats.org/drawingml/2006/main" xmlns:pic="http://schemas.openxmlformats.org/drawingml/2006/picture" xmlns:c="http://schemas.openxmlformats.org/drawingml/2006/chart" xmlns:lc="http://schemas.openxmlformats.org/drawingml/2006/lockedCanvas" xmlns:dgm="http://schemas.openxmlformats.org/drawingml/2006/diagram" xmlns:wps="http://schemas.microsoft.com/office/word/2010/wordprocessingShape" xmlns:wpg="http://schemas.microsoft.com/office/word/2010/wordprocessingGroup" xmlns:w14="http://schemas.microsoft.com/office/word/2010/wordml" xmlns:w15="http://schemas.microsoft.com/office/word/2012/wordml">
+<w:styles xmlns:mc="http://schemas.openxmlformats.org/markup-compatibility/2006" xmlns:o="urn:schemas-microsoft-com:office:office" xmlns:r="http://schemas.openxmlformats.org/officeDocument/2006/relationships" xmlns:m="http://schemas.openxmlformats.org/officeDocument/2006/math" xmlns:v="urn:schemas-microsoft-com:vml" xmlns:wp="http://schemas.openxmlformats.org/drawingml/2006/wordprocessingDrawing" xmlns:w10="urn:schemas-microsoft-com:office:word" xmlns:w="http://schemas.openxmlformats.org/wordprocessingml/2006/main" xmlns:wne="http://schemas.microsoft.com/office/word/2006/wordml" xmlns:sl="http://schemas.openxmlformats.org/schemaLibrary/2006/main" xmlns:a="http://schemas.openxmlformats.org/drawingml/2006/main" xmlns:pic="http://schemas.openxmlformats.org/drawingml/2006/picture" xmlns:c="http://schemas.openxmlformats.org/drawingml/2006/chart" xmlns:lc="http://schemas.openxmlformats.org/drawingml/2006/lockedCanvas" xmlns:dgm="http://schemas.openxmlformats.org/drawingml/2006/diagram" xmlns:wps="http://schemas.microsoft.com/office/word/2010/wordprocessingShape" xmlns:wpg="http://schemas.microsoft.com/office/word/2010/wordprocessingGroup" xmlns:w14="http://schemas.microsoft.com/office/word/2010/wordml" xmlns:w15="http://schemas.microsoft.com/office/word/2012/wordml" xmlns:w16="http://schemas.microsoft.com/office/word/2018/wordml" xmlns:w16cex="http://schemas.microsoft.com/office/word/2018/wordml/cex" xmlns:w16cid="http://schemas.microsoft.com/office/word/2016/wordml/cid" xmlns="http://schemas.microsoft.com/office/tasks/2019/documenttasks" xmlns:cr="http://schemas.microsoft.com/office/comments/2020/reactions">
   <w:docDefaults>
     <w:rPrDefault>
       <w:rPr>
@@ -828,6 +1953,155 @@
       <w:sz w:val="52"/>
       <w:szCs w:val="52"/>
     </w:rPr>
+  </w:style>
+  <w:style w:type="paragraph" w:styleId="Normal" w:default="1">
+    <w:name w:val="normal"/>
+  </w:style>
+  <w:style w:type="table" w:styleId="TableNormal" w:default="1">
+    <w:name w:val="Table Normal"/>
+  </w:style>
+  <w:style w:type="paragraph" w:styleId="Heading1">
+    <w:name w:val="heading 1"/>
+    <w:basedOn w:val="Normal"/>
+    <w:next w:val="Normal"/>
+    <w:pPr>
+      <w:keepNext w:val="1"/>
+      <w:keepLines w:val="1"/>
+      <w:pageBreakBefore w:val="0"/>
+      <w:spacing w:after="120" w:before="400" w:lineRule="auto"/>
+    </w:pPr>
+    <w:rPr>
+      <w:sz w:val="40"/>
+      <w:szCs w:val="40"/>
+    </w:rPr>
+  </w:style>
+  <w:style w:type="paragraph" w:styleId="Heading2">
+    <w:name w:val="heading 2"/>
+    <w:basedOn w:val="Normal"/>
+    <w:next w:val="Normal"/>
+    <w:pPr>
+      <w:keepNext w:val="1"/>
+      <w:keepLines w:val="1"/>
+      <w:pageBreakBefore w:val="0"/>
+      <w:spacing w:after="120" w:before="360" w:lineRule="auto"/>
+    </w:pPr>
+    <w:rPr>
+      <w:b w:val="0"/>
+      <w:sz w:val="32"/>
+      <w:szCs w:val="32"/>
+    </w:rPr>
+  </w:style>
+  <w:style w:type="paragraph" w:styleId="Heading3">
+    <w:name w:val="heading 3"/>
+    <w:basedOn w:val="Normal"/>
+    <w:next w:val="Normal"/>
+    <w:pPr>
+      <w:keepNext w:val="1"/>
+      <w:keepLines w:val="1"/>
+      <w:pageBreakBefore w:val="0"/>
+      <w:spacing w:after="80" w:before="320" w:lineRule="auto"/>
+    </w:pPr>
+    <w:rPr>
+      <w:b w:val="0"/>
+      <w:color w:val="434343"/>
+      <w:sz w:val="28"/>
+      <w:szCs w:val="28"/>
+    </w:rPr>
+  </w:style>
+  <w:style w:type="paragraph" w:styleId="Heading4">
+    <w:name w:val="heading 4"/>
+    <w:basedOn w:val="Normal"/>
+    <w:next w:val="Normal"/>
+    <w:pPr>
+      <w:keepNext w:val="1"/>
+      <w:keepLines w:val="1"/>
+      <w:pageBreakBefore w:val="0"/>
+      <w:spacing w:after="80" w:before="280" w:lineRule="auto"/>
+    </w:pPr>
+    <w:rPr>
+      <w:color w:val="666666"/>
+      <w:sz w:val="24"/>
+      <w:szCs w:val="24"/>
+    </w:rPr>
+  </w:style>
+  <w:style w:type="paragraph" w:styleId="Heading5">
+    <w:name w:val="heading 5"/>
+    <w:basedOn w:val="Normal"/>
+    <w:next w:val="Normal"/>
+    <w:pPr>
+      <w:keepNext w:val="1"/>
+      <w:keepLines w:val="1"/>
+      <w:pageBreakBefore w:val="0"/>
+      <w:spacing w:after="80" w:before="240" w:lineRule="auto"/>
+    </w:pPr>
+    <w:rPr>
+      <w:color w:val="666666"/>
+      <w:sz w:val="22"/>
+      <w:szCs w:val="22"/>
+    </w:rPr>
+  </w:style>
+  <w:style w:type="paragraph" w:styleId="Heading6">
+    <w:name w:val="heading 6"/>
+    <w:basedOn w:val="Normal"/>
+    <w:next w:val="Normal"/>
+    <w:pPr>
+      <w:keepNext w:val="1"/>
+      <w:keepLines w:val="1"/>
+      <w:pageBreakBefore w:val="0"/>
+      <w:spacing w:after="80" w:before="240" w:lineRule="auto"/>
+    </w:pPr>
+    <w:rPr>
+      <w:i w:val="1"/>
+      <w:color w:val="666666"/>
+      <w:sz w:val="22"/>
+      <w:szCs w:val="22"/>
+    </w:rPr>
+  </w:style>
+  <w:style w:type="paragraph" w:styleId="Title">
+    <w:name w:val="Title"/>
+    <w:basedOn w:val="Normal"/>
+    <w:next w:val="Normal"/>
+    <w:pPr>
+      <w:keepNext w:val="1"/>
+      <w:keepLines w:val="1"/>
+      <w:pageBreakBefore w:val="0"/>
+      <w:spacing w:after="60" w:before="0" w:lineRule="auto"/>
+    </w:pPr>
+    <w:rPr>
+      <w:sz w:val="52"/>
+      <w:szCs w:val="52"/>
+    </w:rPr>
+  </w:style>
+  <w:style w:type="paragraph" w:styleId="Subtitle">
+    <w:name w:val="Subtitle"/>
+    <w:basedOn w:val="Normal"/>
+    <w:next w:val="Normal"/>
+    <w:pPr>
+      <w:keepNext w:val="1"/>
+      <w:keepLines w:val="1"/>
+      <w:pageBreakBefore w:val="0"/>
+      <w:spacing w:after="320" w:before="0" w:lineRule="auto"/>
+    </w:pPr>
+    <w:rPr>
+      <w:rFonts w:ascii="Arial" w:cs="Arial" w:eastAsia="Arial" w:hAnsi="Arial"/>
+      <w:i w:val="0"/>
+      <w:color w:val="666666"/>
+      <w:sz w:val="30"/>
+      <w:szCs w:val="30"/>
+    </w:rPr>
+  </w:style>
+  <w:style w:type="table" w:styleId="Table1">
+    <w:basedOn w:val="TableNormal"/>
+    <w:tblPr>
+      <w:tblStyleRowBandSize w:val="1"/>
+      <w:tblStyleColBandSize w:val="1"/>
+      <w:tblCellMar>
+        <w:top w:w="100.0" w:type="dxa"/>
+        <w:left w:w="100.0" w:type="dxa"/>
+        <w:bottom w:w="100.0" w:type="dxa"/>
+        <w:right w:w="100.0" w:type="dxa"/>
+      </w:tblCellMar>
+    </w:tblPr>
   </w:style>
   <w:style w:type="paragraph" w:styleId="Subtitle">
     <w:name w:val="Subtitle"/>
@@ -1181,4 +2455,19 @@
   </a:objectDefaults>
   <a:extraClrSchemeLst/>
 </a:theme>
+</file>
+
+<file path=customXML/item1.xml><?xml version="1.0" encoding="utf-8"?>
+<go:gDocsCustomXmlDataStorage xmlns:go="http://customooxmlschemas.google.com/" xmlns:r="http://schemas.openxmlformats.org/officeDocument/2006/relationships" uri="GoogleDocsCustomDataVersion2">
+  <go:docsCustomData xmlns:go="http://customooxmlschemas.google.com/" roundtripDataSignature="AMtx7mgrs7A8mkHIjYSyN5WHP6uXjyQnMQ==">CgMxLjAyDmguejlnanVlNnc4ZnRsMg5oLnYxaWh1MWJqbzFtZTIOaC5nYmo1MjM4b2hpaDMyDmguNTZkODVqaHRtOGR0Mg5oLnlodzljaHIxZmwzNTIOaC5pb3loOWZpY2szdzU4AHIhMTY5RTdWdjJZUV9IX3ZKdkYwM28wcUJUbW95aGVRYTg4</go:docsCustomData>
+</go:gDocsCustomXmlDataStorage>
+</file>
+
+<file path=customXML/itemProps1.xml><?xml version="1.0" encoding="utf-8"?>
+<ds:datastoreItem xmlns:ds="http://schemas.openxmlformats.org/officeDocument/2006/customXml" ds:itemID="{11111111-1234-1234-1234-123412341234}">
+  <ds:schemaRefs>
+    <ds:schemaRef ds:uri="http://schemas.openxmlformats.org/officeDocument/2006/relationships"/>
+    <ds:schemaRef ds:uri="http://customooxmlschemas.google.com/"/>
+  </ds:schemaRefs>
+</ds:datastoreItem>
 </file>
</xml_diff>